<commit_message>
Edited content and formatting of questions in yml file, as well as templates
</commit_message>
<xml_diff>
--- a/docassemble/ApplicationForAppointment/data/templates/Application_for_appointment_next_steps.docx
+++ b/docassemble/ApplicationForAppointment/data/templates/Application_for_appointment_next_steps.docx
@@ -1,6 +1,6 @@
 
 <file path=word/document.xml><?xml version="1.0" encoding="utf-8"?>
-<w:document xmlns:wpc="http://schemas.microsoft.com/office/word/2010/wordprocessingCanvas" xmlns:cx="http://schemas.microsoft.com/office/drawing/2014/chartex" xmlns:cx1="http://schemas.microsoft.com/office/drawing/2015/9/8/chartex" xmlns:cx2="http://schemas.microsoft.com/office/drawing/2015/10/21/chartex" xmlns:cx3="http://schemas.microsoft.com/office/drawing/2016/5/9/chartex" xmlns:cx4="http://schemas.microsoft.com/office/drawing/2016/5/10/chartex" xmlns:cx5="http://schemas.microsoft.com/office/drawing/2016/5/11/chartex" xmlns:cx6="http://schemas.microsoft.com/office/drawing/2016/5/12/chartex" xmlns:cx7="http://schemas.microsoft.com/office/drawing/2016/5/13/chartex" xmlns:cx8="http://schemas.microsoft.com/office/drawing/2016/5/14/chartex" xmlns:mc="http://schemas.openxmlformats.org/markup-compatibility/2006" xmlns:aink="http://schemas.microsoft.com/office/drawing/2016/ink" xmlns:am3d="http://schemas.microsoft.com/office/drawing/2017/model3d" xmlns:o="urn:schemas-microsoft-com:office:office" xmlns:r="http://schemas.openxmlformats.org/officeDocument/2006/relationships" xmlns:m="http://schemas.openxmlformats.org/officeDocument/2006/math" xmlns:v="urn:schemas-microsoft-com:vml" xmlns:wp14="http://schemas.microsoft.com/office/word/2010/wordprocessingDrawing" xmlns:wp="http://schemas.openxmlformats.org/drawingml/2006/wordprocessingDrawing" xmlns:w10="urn:schemas-microsoft-com:office:word" xmlns:w="http://schemas.openxmlformats.org/wordprocessingml/2006/main" xmlns:w14="http://schemas.microsoft.com/office/word/2010/wordml" xmlns:w15="http://schemas.microsoft.com/office/word/2012/wordml" xmlns:w16cid="http://schemas.microsoft.com/office/word/2016/wordml/cid" xmlns:w16se="http://schemas.microsoft.com/office/word/2015/wordml/symex" xmlns:wpg="http://schemas.microsoft.com/office/word/2010/wordprocessingGroup" xmlns:wpi="http://schemas.microsoft.com/office/word/2010/wordprocessingInk" xmlns:wne="http://schemas.microsoft.com/office/word/2006/wordml" xmlns:wps="http://schemas.microsoft.com/office/word/2010/wordprocessingShape" mc:Ignorable="w14 w15 w16se w16cid wp14">
+<w:document xmlns:wpc="http://schemas.microsoft.com/office/word/2010/wordprocessingCanvas" xmlns:cx="http://schemas.microsoft.com/office/drawing/2014/chartex" xmlns:cx1="http://schemas.microsoft.com/office/drawing/2015/9/8/chartex" xmlns:cx2="http://schemas.microsoft.com/office/drawing/2015/10/21/chartex" xmlns:cx3="http://schemas.microsoft.com/office/drawing/2016/5/9/chartex" xmlns:cx4="http://schemas.microsoft.com/office/drawing/2016/5/10/chartex" xmlns:cx5="http://schemas.microsoft.com/office/drawing/2016/5/11/chartex" xmlns:cx6="http://schemas.microsoft.com/office/drawing/2016/5/12/chartex" xmlns:cx7="http://schemas.microsoft.com/office/drawing/2016/5/13/chartex" xmlns:cx8="http://schemas.microsoft.com/office/drawing/2016/5/14/chartex" xmlns:mc="http://schemas.openxmlformats.org/markup-compatibility/2006" xmlns:aink="http://schemas.microsoft.com/office/drawing/2016/ink" xmlns:am3d="http://schemas.microsoft.com/office/drawing/2017/model3d" xmlns:o="urn:schemas-microsoft-com:office:office" xmlns:oel="http://schemas.microsoft.com/office/2019/extlst" xmlns:r="http://schemas.openxmlformats.org/officeDocument/2006/relationships" xmlns:m="http://schemas.openxmlformats.org/officeDocument/2006/math" xmlns:v="urn:schemas-microsoft-com:vml" xmlns:wp14="http://schemas.microsoft.com/office/word/2010/wordprocessingDrawing" xmlns:wp="http://schemas.openxmlformats.org/drawingml/2006/wordprocessingDrawing" xmlns:w10="urn:schemas-microsoft-com:office:word" xmlns:w="http://schemas.openxmlformats.org/wordprocessingml/2006/main" xmlns:w14="http://schemas.microsoft.com/office/word/2010/wordml" xmlns:w15="http://schemas.microsoft.com/office/word/2012/wordml" xmlns:w16cex="http://schemas.microsoft.com/office/word/2018/wordml/cex" xmlns:w16cid="http://schemas.microsoft.com/office/word/2016/wordml/cid" xmlns:w16="http://schemas.microsoft.com/office/word/2018/wordml" xmlns:w16sdtdh="http://schemas.microsoft.com/office/word/2020/wordml/sdtdatahash" xmlns:w16se="http://schemas.microsoft.com/office/word/2015/wordml/symex" xmlns:wpg="http://schemas.microsoft.com/office/word/2010/wordprocessingGroup" xmlns:wpi="http://schemas.microsoft.com/office/word/2010/wordprocessingInk" xmlns:wne="http://schemas.microsoft.com/office/word/2006/wordml" xmlns:wps="http://schemas.microsoft.com/office/word/2010/wordprocessingShape" mc:Ignorable="w14 w15 w16se w16cid w16 w16cex w16sdtdh wp14">
   <w:background w:color="FFFFFF"/>
   <w:body>
     <w:tbl>
@@ -34,7 +34,37 @@
               <w:rPr>
                 <w:color w:val="FFFFFF" w:themeColor="background1"/>
               </w:rPr>
-              <w:t xml:space="preserve">Get a Application for appointment</w:t>
+              <w:t>Get a</w:t>
+            </w:r>
+            <w:r>
+              <w:rPr>
+                <w:color w:val="FFFFFF" w:themeColor="background1"/>
+              </w:rPr>
+              <w:t>n</w:t>
+            </w:r>
+            <w:r>
+              <w:rPr>
+                <w:color w:val="FFFFFF" w:themeColor="background1"/>
+              </w:rPr>
+              <w:t xml:space="preserve"> Application for </w:t>
+            </w:r>
+            <w:r>
+              <w:rPr>
+                <w:color w:val="FFFFFF" w:themeColor="background1"/>
+              </w:rPr>
+              <w:t>A</w:t>
+            </w:r>
+            <w:r>
+              <w:rPr>
+                <w:color w:val="FFFFFF" w:themeColor="background1"/>
+              </w:rPr>
+              <w:t>ppointment</w:t>
+            </w:r>
+            <w:r>
+              <w:rPr>
+                <w:color w:val="FFFFFF" w:themeColor="background1"/>
+              </w:rPr>
+              <w:t xml:space="preserve"> of Counsel</w:t>
             </w:r>
           </w:p>
         </w:tc>
@@ -56,20 +86,42 @@
         <w:t>{{ users }}</w:t>
       </w:r>
       <w:r>
-        <w:t xml:space="preserve">! You have finished all the forms you need to Get a Application for appointment. The rest of the pages in this packet are your </w:t>
-      </w:r>
-      <w:r>
-        <w:t xml:space="preserve">form </w:t>
-      </w:r>
-      <w:r>
-        <w:t xml:space="preserve">for Application for appointment.</w:t>
+        <w:t>! You have finished all the forms you need to Get a</w:t>
+      </w:r>
+      <w:r>
+        <w:t>n</w:t>
+      </w:r>
+      <w:r>
+        <w:t xml:space="preserve"> Application for </w:t>
+      </w:r>
+      <w:r>
+        <w:t>A</w:t>
+      </w:r>
+      <w:r>
+        <w:t>ppointment</w:t>
+      </w:r>
+      <w:r>
+        <w:t xml:space="preserve"> of Counsel</w:t>
+      </w:r>
+      <w:r>
+        <w:t xml:space="preserve">. The rest of the pages in this packet are </w:t>
+      </w:r>
+      <w:r>
+        <w:t>the form you will file with the court</w:t>
+      </w:r>
+      <w:r>
+        <w:t>.</w:t>
       </w:r>
     </w:p>
-    <w:p/>
-    <w:p/>
     <w:p>
       <w:pPr>
         <w:sectPr>
+          <w:headerReference w:type="even" r:id="rId7"/>
+          <w:headerReference w:type="default" r:id="rId8"/>
+          <w:footerReference w:type="even" r:id="rId9"/>
+          <w:footerReference w:type="default" r:id="rId10"/>
+          <w:headerReference w:type="first" r:id="rId11"/>
+          <w:footerReference w:type="first" r:id="rId12"/>
           <w:pgSz w:w="12240" w:h="15840"/>
           <w:pgMar w:top="720" w:right="720" w:bottom="720" w:left="720" w:header="0" w:footer="0" w:gutter="0"/>
           <w:pgNumType w:start="1"/>
@@ -92,12 +144,45 @@
     </w:p>
     <w:p>
       <w:pPr>
+        <w:pStyle w:val="NumberedList"/>
+        <w:numPr>
+          <w:ilvl w:val="0"/>
+          <w:numId w:val="1"/>
+        </w:numPr>
+        <w:spacing w:after="0"/>
+      </w:pPr>
+      <w:r>
+        <w:t xml:space="preserve">Look over </w:t>
+      </w:r>
+      <w:r>
+        <w:t>the information in the form</w:t>
+      </w:r>
+      <w:r>
+        <w:t xml:space="preserve"> </w:t>
+      </w:r>
+      <w:r>
+        <w:t>and make</w:t>
+      </w:r>
+      <w:r>
+        <w:t xml:space="preserve"> sure everything is correct.</w:t>
+      </w:r>
+    </w:p>
+    <w:p>
+      <w:pPr>
+        <w:pStyle w:val="NumberedList"/>
+        <w:spacing w:after="0"/>
+        <w:ind w:left="360"/>
+      </w:pPr>
+    </w:p>
+    <w:p>
+      <w:pPr>
         <w:pStyle w:val="ListParagraph"/>
         <w:numPr>
           <w:ilvl w:val="0"/>
           <w:numId w:val="1"/>
         </w:numPr>
         <w:snapToGrid w:val="0"/>
+        <w:spacing w:after="0"/>
         <w:rPr>
           <w14:textOutline w14:w="9525" w14:cap="rnd" w14:cmpd="sng" w14:algn="ctr">
             <w14:noFill/>
@@ -114,20 +199,7 @@
             <w14:bevel/>
           </w14:textOutline>
         </w:rPr>
-        <w:t xml:space="preserve">Deliver a copy of this </w:t>
-      </w:r>
-      <w:r>
-        <w:t xml:space="preserve">form </w:t>
-      </w:r>
-      <w:r>
-        <w:rPr>
-          <w14:textOutline w14:w="9525" w14:cap="rnd" w14:cmpd="sng" w14:algn="ctr">
-            <w14:noFill/>
-            <w14:prstDash w14:val="solid"/>
-            <w14:bevel/>
-          </w14:textOutline>
-        </w:rPr>
-        <w:t>to</w:t>
+        <w:t>File this</w:t>
       </w:r>
       <w:r>
         <w:rPr>
@@ -140,6 +212,9 @@
         <w:t xml:space="preserve"> </w:t>
       </w:r>
       <w:r>
+        <w:t xml:space="preserve">form </w:t>
+      </w:r>
+      <w:r>
         <w:rPr>
           <w14:textOutline w14:w="9525" w14:cap="rnd" w14:cmpd="sng" w14:algn="ctr">
             <w14:noFill/>
@@ -147,9 +222,13 @@
             <w14:bevel/>
           </w14:textOutline>
         </w:rPr>
-        <w:t>{{</w:t>
-      </w:r>
-      <w:r>
+        <w:t>in the {{ Division }} Division of the Probate and Family Court.</w:t>
+      </w:r>
+    </w:p>
+    <w:p>
+      <w:pPr>
+        <w:snapToGrid w:val="0"/>
+        <w:spacing w:after="0"/>
         <w:rPr>
           <w14:textOutline w14:w="9525" w14:cap="rnd" w14:cmpd="sng" w14:algn="ctr">
             <w14:noFill/>
@@ -157,28 +236,7 @@
             <w14:bevel/>
           </w14:textOutline>
         </w:rPr>
-        <w:t xml:space="preserve"> other_parties </w:t>
-      </w:r>
-      <w:r>
-        <w:rPr>
-          <w14:textOutline w14:w="9525" w14:cap="rnd" w14:cmpd="sng" w14:algn="ctr">
-            <w14:noFill/>
-            <w14:prstDash w14:val="solid"/>
-            <w14:bevel/>
-          </w14:textOutline>
-        </w:rPr>
-        <w:t>}}</w:t>
-      </w:r>
-      <w:r>
-        <w:rPr>
-          <w14:textOutline w14:w="9525" w14:cap="rnd" w14:cmpd="sng" w14:algn="ctr">
-            <w14:noFill/>
-            <w14:prstDash w14:val="solid"/>
-            <w14:bevel/>
-          </w14:textOutline>
-        </w:rPr>
-        <w:t>.</w:t>
-      </w:r>
+      </w:pPr>
     </w:p>
     <w:p>
       <w:pPr>
@@ -188,9 +246,8 @@
           <w:numId w:val="1"/>
         </w:numPr>
         <w:snapToGrid w:val="0"/>
+        <w:spacing w:after="0"/>
         <w:rPr>
-          <w:b/>
-          <w:bCs/>
           <w14:textOutline w14:w="9525" w14:cap="rnd" w14:cmpd="sng" w14:algn="ctr">
             <w14:noFill/>
             <w14:prstDash w14:val="solid"/>
@@ -213,12 +270,26 @@
     </w:p>
     <w:p>
       <w:pPr>
+        <w:snapToGrid w:val="0"/>
+        <w:spacing w:after="0"/>
+        <w:rPr>
+          <w14:textOutline w14:w="9525" w14:cap="rnd" w14:cmpd="sng" w14:algn="ctr">
+            <w14:noFill/>
+            <w14:prstDash w14:val="solid"/>
+            <w14:bevel/>
+          </w14:textOutline>
+        </w:rPr>
+      </w:pPr>
+    </w:p>
+    <w:p>
+      <w:pPr>
         <w:pStyle w:val="ListParagraph"/>
         <w:numPr>
           <w:ilvl w:val="0"/>
           <w:numId w:val="1"/>
         </w:numPr>
         <w:snapToGrid w:val="0"/>
+        <w:spacing w:after="0"/>
         <w:rPr>
           <w14:textOutline w14:w="9525" w14:cap="rnd" w14:cmpd="sng" w14:algn="ctr">
             <w14:noFill/>
@@ -245,30 +316,7 @@
             <w14:bevel/>
           </w14:textOutline>
         </w:rPr>
-        <w:t>{{</w:t>
-      </w:r>
-      <w:r>
-        <w:rPr>
-          <w14:textOutline w14:w="9525" w14:cap="rnd" w14:cmpd="sng" w14:algn="ctr">
-            <w14:noFill/>
-            <w14:prstDash w14:val="solid"/>
-            <w14:bevel/>
-          </w14:textOutline>
-        </w:rPr>
-        <w:t xml:space="preserve"> other_parties </w:t>
-      </w:r>
-      <w:r>
-        <w:rPr>
-          <w14:textOutline w14:w="9525" w14:cap="rnd" w14:cmpd="sng" w14:algn="ctr">
-            <w14:noFill/>
-            <w14:prstDash w14:val="solid"/>
-            <w14:bevel/>
-          </w14:textOutline>
-        </w:rPr>
-        <w:t>}}</w:t>
-      </w:r>
-      <w:r>
-        <w:t>.</w:t>
+        <w:t>the Court.</w:t>
       </w:r>
     </w:p>
     <w:p>
@@ -276,55 +324,11 @@
         <w:pStyle w:val="Heading2"/>
       </w:pPr>
       <w:bookmarkStart w:id="1" w:name="_4szgtqe6ov1h"/>
+      <w:bookmarkStart w:id="2" w:name="_7jbtnvplu76"/>
       <w:bookmarkEnd w:id="1"/>
-      <w:r>
-        <w:t>To deliver this form</w:t>
-      </w:r>
-    </w:p>
-    <w:p>
-      <w:pPr>
-        <w:pStyle w:val="NumberedList"/>
-        <w:numPr>
-          <w:ilvl w:val="0"/>
-          <w:numId w:val="3"/>
-        </w:numPr>
-      </w:pPr>
-      <w:r>
-        <w:t xml:space="preserve">Look over the </w:t>
-      </w:r>
-      <w:r>
-        <w:t>documents</w:t>
-      </w:r>
-      <w:r>
-        <w:t xml:space="preserve"> below, one more time. Make sure everything is correct. </w:t>
-      </w:r>
-    </w:p>
-    <w:p>
-      <w:pPr>
-        <w:pStyle w:val="NumberedList"/>
-        <w:numPr>
-          <w:ilvl w:val="0"/>
-          <w:numId w:val="3"/>
-        </w:numPr>
-      </w:pPr>
-      <w:r>
-        <w:t xml:space="preserve">Deliver a copy of this </w:t>
-      </w:r>
-      <w:r>
-        <w:t xml:space="preserve">form </w:t>
-      </w:r>
-      <w:r>
-        <w:t>by doing XYZ.</w:t>
-      </w:r>
-    </w:p>
-    <w:p>
-      <w:pPr>
-        <w:pStyle w:val="Heading2"/>
-      </w:pPr>
-      <w:bookmarkStart w:id="2" w:name="_7jbtnvplu76"/>
       <w:bookmarkEnd w:id="2"/>
       <w:r>
-        <w:t xml:space="preserve">What happens next?</w:t>
+        <w:t>What happens next?</w:t>
       </w:r>
     </w:p>
     <w:p>
@@ -336,128 +340,47 @@
         </w:numPr>
       </w:pPr>
       <w:r>
-        <w:t xml:space="preserve">Look over the forms below, one more time. Make sure everything is correct. </w:t>
+        <w:t xml:space="preserve">The Court will review your </w:t>
+      </w:r>
+      <w:proofErr w:type="gramStart"/>
+      <w:r>
+        <w:t>Application</w:t>
+      </w:r>
+      <w:proofErr w:type="gramEnd"/>
+      <w:r>
+        <w:t xml:space="preserve"> and make a determination.</w:t>
       </w:r>
     </w:p>
     <w:p>
       <w:pPr>
-        <w:pStyle w:val="Heading2"/>
-      </w:pPr>
-      <w:r>
-        <w:t xml:space="preserve">What can </w:t>
-      </w:r>
-      <w:r>
-        <w:t>{{</w:t>
-      </w:r>
-      <w:r>
-        <w:rPr>
-          <w14:textOutline w14:w="9525" w14:cap="rnd" w14:cmpd="sng" w14:algn="ctr">
-            <w14:noFill/>
-            <w14:prstDash w14:val="solid"/>
-            <w14:bevel/>
-          </w14:textOutline>
-        </w:rPr>
-        <w:t xml:space="preserve"> other_parties </w:t>
-      </w:r>
-      <w:r>
-        <w:rPr>
-          <w14:textOutline w14:w="9525" w14:cap="rnd" w14:cmpd="sng" w14:algn="ctr">
-            <w14:noFill/>
-            <w14:prstDash w14:val="solid"/>
-            <w14:bevel/>
-          </w14:textOutline>
-        </w:rPr>
-        <w:t>}}</w:t>
-      </w:r>
-      <w:r>
-        <w:t xml:space="preserve"> do?</w:t>
-      </w:r>
+        <w:pStyle w:val="NumberedList"/>
+      </w:pPr>
     </w:p>
     <w:p>
-      <w:r>
-        <w:rPr>
-          <w14:textOutline w14:w="9525" w14:cap="rnd" w14:cmpd="sng" w14:algn="ctr">
-            <w14:noFill/>
-            <w14:prstDash w14:val="solid"/>
-            <w14:bevel/>
-          </w14:textOutline>
-        </w:rPr>
-        <w:t>{{</w:t>
-      </w:r>
-      <w:r>
-        <w:rPr>
-          <w14:textOutline w14:w="9525" w14:cap="rnd" w14:cmpd="sng" w14:algn="ctr">
-            <w14:noFill/>
-            <w14:prstDash w14:val="solid"/>
-            <w14:bevel/>
-          </w14:textOutline>
-        </w:rPr>
-        <w:t xml:space="preserve"> other_parties </w:t>
-      </w:r>
-      <w:r>
-        <w:rPr>
-          <w14:textOutline w14:w="9525" w14:cap="rnd" w14:cmpd="sng" w14:algn="ctr">
-            <w14:noFill/>
-            <w14:prstDash w14:val="solid"/>
-            <w14:bevel/>
-          </w14:textOutline>
-        </w:rPr>
-        <w:t xml:space="preserve">}}</w:t>
-      </w:r>
-      <w:r>
-        <w:t xml:space="preserve"> can:</w:t>
+      <w:pPr>
+        <w:pStyle w:val="NumberedList"/>
+        <w:numPr>
+          <w:ilvl w:val="0"/>
+          <w:numId w:val="8"/>
+        </w:numPr>
+      </w:pPr>
+      <w:r>
+        <w:t xml:space="preserve">You will be </w:t>
+      </w:r>
+      <w:proofErr w:type="gramStart"/>
+      <w:r>
+        <w:t>receive</w:t>
+      </w:r>
+      <w:proofErr w:type="gramEnd"/>
+      <w:r>
+        <w:t xml:space="preserve"> a response in the mail, letting you know if the court approved your request for a court-appointed lawyer.</w:t>
       </w:r>
     </w:p>
     <w:p>
       <w:pPr>
-        <w:pStyle w:val="Heading2"/>
-      </w:pPr>
-      <w:r>
-        <w:t xml:space="preserve">What happens after </w:t>
-      </w:r>
-      <w:r>
-        <w:t>{{</w:t>
-      </w:r>
-      <w:r>
-        <w:rPr>
-          <w14:textOutline w14:w="9525" w14:cap="rnd" w14:cmpd="sng" w14:algn="ctr">
-            <w14:noFill/>
-            <w14:prstDash w14:val="solid"/>
-            <w14:bevel/>
-          </w14:textOutline>
-        </w:rPr>
-        <w:t xml:space="preserve"> other_parties </w:t>
-      </w:r>
-      <w:r>
-        <w:rPr>
-          <w14:textOutline w14:w="9525" w14:cap="rnd" w14:cmpd="sng" w14:algn="ctr">
-            <w14:noFill/>
-            <w14:prstDash w14:val="solid"/>
-            <w14:bevel/>
-          </w14:textOutline>
-        </w:rPr>
-        <w:t>}}</w:t>
-      </w:r>
-      <w:r>
-        <w:t xml:space="preserve"> </w:t>
-      </w:r>
-      <w:proofErr w:type="gramStart"/>
-      <w:r>
-        <w:t>makes a decision</w:t>
-      </w:r>
-      <w:proofErr w:type="gramEnd"/>
-      <w:r>
-        <w:t xml:space="preserve">?</w:t>
-      </w:r>
-    </w:p>
-    <w:p>
-      <w:pPr>
-        <w:rPr>
-          <w:b/>
-        </w:rPr>
-      </w:pPr>
-    </w:p>
-    <w:p>
+        <w:pStyle w:val="NumberedList"/>
+        <w:ind w:left="360"/>
+      </w:pPr>
       <w:r>
         <w:rPr>
           <w:b/>
@@ -465,12 +388,31 @@
         <w:t xml:space="preserve">Read </w:t>
       </w:r>
       <w:r>
-        <w:t>the response as soon as you get it. If you have questions, [ Your local legal aid] may be able to help you more.</w:t>
-      </w:r>
-      <w:bookmarkStart w:id="4" w:name="_jpvqkqfibwqh"/>
-      <w:bookmarkStart w:id="5" w:name="_wjzvjugefec1"/>
+        <w:rPr>
+          <w:b/>
+          <w:bCs/>
+        </w:rPr>
+        <w:t>the response as soon as you get it</w:t>
+      </w:r>
+      <w:r>
+        <w:t xml:space="preserve">. If you have questions, </w:t>
+      </w:r>
+      <w:r>
+        <w:t xml:space="preserve">Community Legal Aid </w:t>
+      </w:r>
+      <w:r>
+        <w:t>may be able to</w:t>
+      </w:r>
+      <w:r>
+        <w:t xml:space="preserve"> help you further</w:t>
+      </w:r>
+      <w:r>
+        <w:t>.</w:t>
+      </w:r>
+      <w:bookmarkStart w:id="3" w:name="_jpvqkqfibwqh"/>
+      <w:bookmarkStart w:id="4" w:name="_wjzvjugefec1"/>
+      <w:bookmarkEnd w:id="3"/>
       <w:bookmarkEnd w:id="4"/>
-      <w:bookmarkEnd w:id="5"/>
     </w:p>
     <w:p>
       <w:pPr>
@@ -478,10 +420,25 @@
         <w:keepNext/>
       </w:pPr>
       <w:r>
-        <w:t xml:space="preserve">Learn more</w:t>
+        <w:t>Learn more</w:t>
       </w:r>
     </w:p>
-    <w:p/>
+    <w:p>
+      <w:r>
+        <w:t xml:space="preserve">Please visit the </w:t>
+      </w:r>
+      <w:hyperlink r:id="rId13" w:history="1">
+        <w:r>
+          <w:rPr>
+            <w:rStyle w:val="Hyperlink"/>
+          </w:rPr>
+          <w:t>Community Legal Aid website</w:t>
+        </w:r>
+      </w:hyperlink>
+      <w:r>
+        <w:t xml:space="preserve"> to learn more about our services. </w:t>
+      </w:r>
+    </w:p>
     <w:sectPr>
       <w:type w:val="continuous"/>
       <w:pgSz w:w="12240" w:h="15840"/>
@@ -495,7 +452,7 @@
 </file>
 
 <file path=word/endnotes.xml><?xml version="1.0" encoding="utf-8"?>
-<w:endnotes xmlns:wpc="http://schemas.microsoft.com/office/word/2010/wordprocessingCanvas" xmlns:cx="http://schemas.microsoft.com/office/drawing/2014/chartex" xmlns:cx1="http://schemas.microsoft.com/office/drawing/2015/9/8/chartex" xmlns:cx2="http://schemas.microsoft.com/office/drawing/2015/10/21/chartex" xmlns:cx3="http://schemas.microsoft.com/office/drawing/2016/5/9/chartex" xmlns:cx4="http://schemas.microsoft.com/office/drawing/2016/5/10/chartex" xmlns:cx5="http://schemas.microsoft.com/office/drawing/2016/5/11/chartex" xmlns:cx6="http://schemas.microsoft.com/office/drawing/2016/5/12/chartex" xmlns:cx7="http://schemas.microsoft.com/office/drawing/2016/5/13/chartex" xmlns:cx8="http://schemas.microsoft.com/office/drawing/2016/5/14/chartex" xmlns:mc="http://schemas.openxmlformats.org/markup-compatibility/2006" xmlns:aink="http://schemas.microsoft.com/office/drawing/2016/ink" xmlns:am3d="http://schemas.microsoft.com/office/drawing/2017/model3d" xmlns:o="urn:schemas-microsoft-com:office:office" xmlns:r="http://schemas.openxmlformats.org/officeDocument/2006/relationships" xmlns:m="http://schemas.openxmlformats.org/officeDocument/2006/math" xmlns:v="urn:schemas-microsoft-com:vml" xmlns:wp14="http://schemas.microsoft.com/office/word/2010/wordprocessingDrawing" xmlns:wp="http://schemas.openxmlformats.org/drawingml/2006/wordprocessingDrawing" xmlns:w10="urn:schemas-microsoft-com:office:word" xmlns:w="http://schemas.openxmlformats.org/wordprocessingml/2006/main" xmlns:w14="http://schemas.microsoft.com/office/word/2010/wordml" xmlns:w15="http://schemas.microsoft.com/office/word/2012/wordml" xmlns:w16cid="http://schemas.microsoft.com/office/word/2016/wordml/cid" xmlns:w16se="http://schemas.microsoft.com/office/word/2015/wordml/symex" xmlns:wpg="http://schemas.microsoft.com/office/word/2010/wordprocessingGroup" xmlns:wpi="http://schemas.microsoft.com/office/word/2010/wordprocessingInk" xmlns:wne="http://schemas.microsoft.com/office/word/2006/wordml" xmlns:wps="http://schemas.microsoft.com/office/word/2010/wordprocessingShape" mc:Ignorable="w14 w15 w16se w16cid wp14">
+<w:endnotes xmlns:wpc="http://schemas.microsoft.com/office/word/2010/wordprocessingCanvas" xmlns:cx="http://schemas.microsoft.com/office/drawing/2014/chartex" xmlns:cx1="http://schemas.microsoft.com/office/drawing/2015/9/8/chartex" xmlns:cx2="http://schemas.microsoft.com/office/drawing/2015/10/21/chartex" xmlns:cx3="http://schemas.microsoft.com/office/drawing/2016/5/9/chartex" xmlns:cx4="http://schemas.microsoft.com/office/drawing/2016/5/10/chartex" xmlns:cx5="http://schemas.microsoft.com/office/drawing/2016/5/11/chartex" xmlns:cx6="http://schemas.microsoft.com/office/drawing/2016/5/12/chartex" xmlns:cx7="http://schemas.microsoft.com/office/drawing/2016/5/13/chartex" xmlns:cx8="http://schemas.microsoft.com/office/drawing/2016/5/14/chartex" xmlns:mc="http://schemas.openxmlformats.org/markup-compatibility/2006" xmlns:aink="http://schemas.microsoft.com/office/drawing/2016/ink" xmlns:am3d="http://schemas.microsoft.com/office/drawing/2017/model3d" xmlns:o="urn:schemas-microsoft-com:office:office" xmlns:oel="http://schemas.microsoft.com/office/2019/extlst" xmlns:r="http://schemas.openxmlformats.org/officeDocument/2006/relationships" xmlns:m="http://schemas.openxmlformats.org/officeDocument/2006/math" xmlns:v="urn:schemas-microsoft-com:vml" xmlns:wp14="http://schemas.microsoft.com/office/word/2010/wordprocessingDrawing" xmlns:wp="http://schemas.openxmlformats.org/drawingml/2006/wordprocessingDrawing" xmlns:w10="urn:schemas-microsoft-com:office:word" xmlns:w="http://schemas.openxmlformats.org/wordprocessingml/2006/main" xmlns:w14="http://schemas.microsoft.com/office/word/2010/wordml" xmlns:w15="http://schemas.microsoft.com/office/word/2012/wordml" xmlns:w16cex="http://schemas.microsoft.com/office/word/2018/wordml/cex" xmlns:w16cid="http://schemas.microsoft.com/office/word/2016/wordml/cid" xmlns:w16="http://schemas.microsoft.com/office/word/2018/wordml" xmlns:w16sdtdh="http://schemas.microsoft.com/office/word/2020/wordml/sdtdatahash" xmlns:w16se="http://schemas.microsoft.com/office/word/2015/wordml/symex" xmlns:wpg="http://schemas.microsoft.com/office/word/2010/wordprocessingGroup" xmlns:wpi="http://schemas.microsoft.com/office/word/2010/wordprocessingInk" xmlns:wne="http://schemas.microsoft.com/office/word/2006/wordml" xmlns:wps="http://schemas.microsoft.com/office/word/2010/wordprocessingShape" mc:Ignorable="w14 w15 w16se w16cid w16 w16cex w16sdtdh wp14">
   <w:endnote w:type="separator" w:id="-1">
     <w:p>
       <w:pPr>
@@ -519,8 +476,38 @@
 </w:endnotes>
 </file>
 
+<file path=word/footer1.xml><?xml version="1.0" encoding="utf-8"?>
+<w:ftr xmlns:wpc="http://schemas.microsoft.com/office/word/2010/wordprocessingCanvas" xmlns:cx="http://schemas.microsoft.com/office/drawing/2014/chartex" xmlns:cx1="http://schemas.microsoft.com/office/drawing/2015/9/8/chartex" xmlns:cx2="http://schemas.microsoft.com/office/drawing/2015/10/21/chartex" xmlns:cx3="http://schemas.microsoft.com/office/drawing/2016/5/9/chartex" xmlns:cx4="http://schemas.microsoft.com/office/drawing/2016/5/10/chartex" xmlns:cx5="http://schemas.microsoft.com/office/drawing/2016/5/11/chartex" xmlns:cx6="http://schemas.microsoft.com/office/drawing/2016/5/12/chartex" xmlns:cx7="http://schemas.microsoft.com/office/drawing/2016/5/13/chartex" xmlns:cx8="http://schemas.microsoft.com/office/drawing/2016/5/14/chartex" xmlns:mc="http://schemas.openxmlformats.org/markup-compatibility/2006" xmlns:aink="http://schemas.microsoft.com/office/drawing/2016/ink" xmlns:am3d="http://schemas.microsoft.com/office/drawing/2017/model3d" xmlns:o="urn:schemas-microsoft-com:office:office" xmlns:oel="http://schemas.microsoft.com/office/2019/extlst" xmlns:r="http://schemas.openxmlformats.org/officeDocument/2006/relationships" xmlns:m="http://schemas.openxmlformats.org/officeDocument/2006/math" xmlns:v="urn:schemas-microsoft-com:vml" xmlns:wp14="http://schemas.microsoft.com/office/word/2010/wordprocessingDrawing" xmlns:wp="http://schemas.openxmlformats.org/drawingml/2006/wordprocessingDrawing" xmlns:w10="urn:schemas-microsoft-com:office:word" xmlns:w="http://schemas.openxmlformats.org/wordprocessingml/2006/main" xmlns:w14="http://schemas.microsoft.com/office/word/2010/wordml" xmlns:w15="http://schemas.microsoft.com/office/word/2012/wordml" xmlns:w16cex="http://schemas.microsoft.com/office/word/2018/wordml/cex" xmlns:w16cid="http://schemas.microsoft.com/office/word/2016/wordml/cid" xmlns:w16="http://schemas.microsoft.com/office/word/2018/wordml" xmlns:w16sdtdh="http://schemas.microsoft.com/office/word/2020/wordml/sdtdatahash" xmlns:w16se="http://schemas.microsoft.com/office/word/2015/wordml/symex" xmlns:wpg="http://schemas.microsoft.com/office/word/2010/wordprocessingGroup" xmlns:wpi="http://schemas.microsoft.com/office/word/2010/wordprocessingInk" xmlns:wne="http://schemas.microsoft.com/office/word/2006/wordml" xmlns:wps="http://schemas.microsoft.com/office/word/2010/wordprocessingShape" mc:Ignorable="w14 w15 w16se w16cid w16 w16cex w16sdtdh wp14">
+  <w:p>
+    <w:pPr>
+      <w:pStyle w:val="Footer"/>
+    </w:pPr>
+  </w:p>
+</w:ftr>
+</file>
+
+<file path=word/footer2.xml><?xml version="1.0" encoding="utf-8"?>
+<w:ftr xmlns:wpc="http://schemas.microsoft.com/office/word/2010/wordprocessingCanvas" xmlns:cx="http://schemas.microsoft.com/office/drawing/2014/chartex" xmlns:cx1="http://schemas.microsoft.com/office/drawing/2015/9/8/chartex" xmlns:cx2="http://schemas.microsoft.com/office/drawing/2015/10/21/chartex" xmlns:cx3="http://schemas.microsoft.com/office/drawing/2016/5/9/chartex" xmlns:cx4="http://schemas.microsoft.com/office/drawing/2016/5/10/chartex" xmlns:cx5="http://schemas.microsoft.com/office/drawing/2016/5/11/chartex" xmlns:cx6="http://schemas.microsoft.com/office/drawing/2016/5/12/chartex" xmlns:cx7="http://schemas.microsoft.com/office/drawing/2016/5/13/chartex" xmlns:cx8="http://schemas.microsoft.com/office/drawing/2016/5/14/chartex" xmlns:mc="http://schemas.openxmlformats.org/markup-compatibility/2006" xmlns:aink="http://schemas.microsoft.com/office/drawing/2016/ink" xmlns:am3d="http://schemas.microsoft.com/office/drawing/2017/model3d" xmlns:o="urn:schemas-microsoft-com:office:office" xmlns:oel="http://schemas.microsoft.com/office/2019/extlst" xmlns:r="http://schemas.openxmlformats.org/officeDocument/2006/relationships" xmlns:m="http://schemas.openxmlformats.org/officeDocument/2006/math" xmlns:v="urn:schemas-microsoft-com:vml" xmlns:wp14="http://schemas.microsoft.com/office/word/2010/wordprocessingDrawing" xmlns:wp="http://schemas.openxmlformats.org/drawingml/2006/wordprocessingDrawing" xmlns:w10="urn:schemas-microsoft-com:office:word" xmlns:w="http://schemas.openxmlformats.org/wordprocessingml/2006/main" xmlns:w14="http://schemas.microsoft.com/office/word/2010/wordml" xmlns:w15="http://schemas.microsoft.com/office/word/2012/wordml" xmlns:w16cex="http://schemas.microsoft.com/office/word/2018/wordml/cex" xmlns:w16cid="http://schemas.microsoft.com/office/word/2016/wordml/cid" xmlns:w16="http://schemas.microsoft.com/office/word/2018/wordml" xmlns:w16sdtdh="http://schemas.microsoft.com/office/word/2020/wordml/sdtdatahash" xmlns:w16se="http://schemas.microsoft.com/office/word/2015/wordml/symex" xmlns:wpg="http://schemas.microsoft.com/office/word/2010/wordprocessingGroup" xmlns:wpi="http://schemas.microsoft.com/office/word/2010/wordprocessingInk" xmlns:wne="http://schemas.microsoft.com/office/word/2006/wordml" xmlns:wps="http://schemas.microsoft.com/office/word/2010/wordprocessingShape" mc:Ignorable="w14 w15 w16se w16cid w16 w16cex w16sdtdh wp14">
+  <w:p>
+    <w:pPr>
+      <w:pStyle w:val="Footer"/>
+    </w:pPr>
+  </w:p>
+</w:ftr>
+</file>
+
+<file path=word/footer3.xml><?xml version="1.0" encoding="utf-8"?>
+<w:ftr xmlns:wpc="http://schemas.microsoft.com/office/word/2010/wordprocessingCanvas" xmlns:cx="http://schemas.microsoft.com/office/drawing/2014/chartex" xmlns:cx1="http://schemas.microsoft.com/office/drawing/2015/9/8/chartex" xmlns:cx2="http://schemas.microsoft.com/office/drawing/2015/10/21/chartex" xmlns:cx3="http://schemas.microsoft.com/office/drawing/2016/5/9/chartex" xmlns:cx4="http://schemas.microsoft.com/office/drawing/2016/5/10/chartex" xmlns:cx5="http://schemas.microsoft.com/office/drawing/2016/5/11/chartex" xmlns:cx6="http://schemas.microsoft.com/office/drawing/2016/5/12/chartex" xmlns:cx7="http://schemas.microsoft.com/office/drawing/2016/5/13/chartex" xmlns:cx8="http://schemas.microsoft.com/office/drawing/2016/5/14/chartex" xmlns:mc="http://schemas.openxmlformats.org/markup-compatibility/2006" xmlns:aink="http://schemas.microsoft.com/office/drawing/2016/ink" xmlns:am3d="http://schemas.microsoft.com/office/drawing/2017/model3d" xmlns:o="urn:schemas-microsoft-com:office:office" xmlns:oel="http://schemas.microsoft.com/office/2019/extlst" xmlns:r="http://schemas.openxmlformats.org/officeDocument/2006/relationships" xmlns:m="http://schemas.openxmlformats.org/officeDocument/2006/math" xmlns:v="urn:schemas-microsoft-com:vml" xmlns:wp14="http://schemas.microsoft.com/office/word/2010/wordprocessingDrawing" xmlns:wp="http://schemas.openxmlformats.org/drawingml/2006/wordprocessingDrawing" xmlns:w10="urn:schemas-microsoft-com:office:word" xmlns:w="http://schemas.openxmlformats.org/wordprocessingml/2006/main" xmlns:w14="http://schemas.microsoft.com/office/word/2010/wordml" xmlns:w15="http://schemas.microsoft.com/office/word/2012/wordml" xmlns:w16cex="http://schemas.microsoft.com/office/word/2018/wordml/cex" xmlns:w16cid="http://schemas.microsoft.com/office/word/2016/wordml/cid" xmlns:w16="http://schemas.microsoft.com/office/word/2018/wordml" xmlns:w16sdtdh="http://schemas.microsoft.com/office/word/2020/wordml/sdtdatahash" xmlns:w16se="http://schemas.microsoft.com/office/word/2015/wordml/symex" xmlns:wpg="http://schemas.microsoft.com/office/word/2010/wordprocessingGroup" xmlns:wpi="http://schemas.microsoft.com/office/word/2010/wordprocessingInk" xmlns:wne="http://schemas.microsoft.com/office/word/2006/wordml" xmlns:wps="http://schemas.microsoft.com/office/word/2010/wordprocessingShape" mc:Ignorable="w14 w15 w16se w16cid w16 w16cex w16sdtdh wp14">
+  <w:p>
+    <w:pPr>
+      <w:pStyle w:val="Footer"/>
+    </w:pPr>
+  </w:p>
+</w:ftr>
+</file>
+
 <file path=word/footnotes.xml><?xml version="1.0" encoding="utf-8"?>
-<w:footnotes xmlns:wpc="http://schemas.microsoft.com/office/word/2010/wordprocessingCanvas" xmlns:cx="http://schemas.microsoft.com/office/drawing/2014/chartex" xmlns:cx1="http://schemas.microsoft.com/office/drawing/2015/9/8/chartex" xmlns:cx2="http://schemas.microsoft.com/office/drawing/2015/10/21/chartex" xmlns:cx3="http://schemas.microsoft.com/office/drawing/2016/5/9/chartex" xmlns:cx4="http://schemas.microsoft.com/office/drawing/2016/5/10/chartex" xmlns:cx5="http://schemas.microsoft.com/office/drawing/2016/5/11/chartex" xmlns:cx6="http://schemas.microsoft.com/office/drawing/2016/5/12/chartex" xmlns:cx7="http://schemas.microsoft.com/office/drawing/2016/5/13/chartex" xmlns:cx8="http://schemas.microsoft.com/office/drawing/2016/5/14/chartex" xmlns:mc="http://schemas.openxmlformats.org/markup-compatibility/2006" xmlns:aink="http://schemas.microsoft.com/office/drawing/2016/ink" xmlns:am3d="http://schemas.microsoft.com/office/drawing/2017/model3d" xmlns:o="urn:schemas-microsoft-com:office:office" xmlns:r="http://schemas.openxmlformats.org/officeDocument/2006/relationships" xmlns:m="http://schemas.openxmlformats.org/officeDocument/2006/math" xmlns:v="urn:schemas-microsoft-com:vml" xmlns:wp14="http://schemas.microsoft.com/office/word/2010/wordprocessingDrawing" xmlns:wp="http://schemas.openxmlformats.org/drawingml/2006/wordprocessingDrawing" xmlns:w10="urn:schemas-microsoft-com:office:word" xmlns:w="http://schemas.openxmlformats.org/wordprocessingml/2006/main" xmlns:w14="http://schemas.microsoft.com/office/word/2010/wordml" xmlns:w15="http://schemas.microsoft.com/office/word/2012/wordml" xmlns:w16cid="http://schemas.microsoft.com/office/word/2016/wordml/cid" xmlns:w16se="http://schemas.microsoft.com/office/word/2015/wordml/symex" xmlns:wpg="http://schemas.microsoft.com/office/word/2010/wordprocessingGroup" xmlns:wpi="http://schemas.microsoft.com/office/word/2010/wordprocessingInk" xmlns:wne="http://schemas.microsoft.com/office/word/2006/wordml" xmlns:wps="http://schemas.microsoft.com/office/word/2010/wordprocessingShape" mc:Ignorable="w14 w15 w16se w16cid wp14">
+<w:footnotes xmlns:wpc="http://schemas.microsoft.com/office/word/2010/wordprocessingCanvas" xmlns:cx="http://schemas.microsoft.com/office/drawing/2014/chartex" xmlns:cx1="http://schemas.microsoft.com/office/drawing/2015/9/8/chartex" xmlns:cx2="http://schemas.microsoft.com/office/drawing/2015/10/21/chartex" xmlns:cx3="http://schemas.microsoft.com/office/drawing/2016/5/9/chartex" xmlns:cx4="http://schemas.microsoft.com/office/drawing/2016/5/10/chartex" xmlns:cx5="http://schemas.microsoft.com/office/drawing/2016/5/11/chartex" xmlns:cx6="http://schemas.microsoft.com/office/drawing/2016/5/12/chartex" xmlns:cx7="http://schemas.microsoft.com/office/drawing/2016/5/13/chartex" xmlns:cx8="http://schemas.microsoft.com/office/drawing/2016/5/14/chartex" xmlns:mc="http://schemas.openxmlformats.org/markup-compatibility/2006" xmlns:aink="http://schemas.microsoft.com/office/drawing/2016/ink" xmlns:am3d="http://schemas.microsoft.com/office/drawing/2017/model3d" xmlns:o="urn:schemas-microsoft-com:office:office" xmlns:oel="http://schemas.microsoft.com/office/2019/extlst" xmlns:r="http://schemas.openxmlformats.org/officeDocument/2006/relationships" xmlns:m="http://schemas.openxmlformats.org/officeDocument/2006/math" xmlns:v="urn:schemas-microsoft-com:vml" xmlns:wp14="http://schemas.microsoft.com/office/word/2010/wordprocessingDrawing" xmlns:wp="http://schemas.openxmlformats.org/drawingml/2006/wordprocessingDrawing" xmlns:w10="urn:schemas-microsoft-com:office:word" xmlns:w="http://schemas.openxmlformats.org/wordprocessingml/2006/main" xmlns:w14="http://schemas.microsoft.com/office/word/2010/wordml" xmlns:w15="http://schemas.microsoft.com/office/word/2012/wordml" xmlns:w16cex="http://schemas.microsoft.com/office/word/2018/wordml/cex" xmlns:w16cid="http://schemas.microsoft.com/office/word/2016/wordml/cid" xmlns:w16="http://schemas.microsoft.com/office/word/2018/wordml" xmlns:w16sdtdh="http://schemas.microsoft.com/office/word/2020/wordml/sdtdatahash" xmlns:w16se="http://schemas.microsoft.com/office/word/2015/wordml/symex" xmlns:wpg="http://schemas.microsoft.com/office/word/2010/wordprocessingGroup" xmlns:wpi="http://schemas.microsoft.com/office/word/2010/wordprocessingInk" xmlns:wne="http://schemas.microsoft.com/office/word/2006/wordml" xmlns:wps="http://schemas.microsoft.com/office/word/2010/wordprocessingShape" mc:Ignorable="w14 w15 w16se w16cid w16 w16cex w16sdtdh wp14">
   <w:footnote w:type="separator" w:id="-1">
     <w:p>
       <w:pPr>
@@ -544,8 +531,38 @@
 </w:footnotes>
 </file>
 
+<file path=word/header1.xml><?xml version="1.0" encoding="utf-8"?>
+<w:hdr xmlns:wpc="http://schemas.microsoft.com/office/word/2010/wordprocessingCanvas" xmlns:cx="http://schemas.microsoft.com/office/drawing/2014/chartex" xmlns:cx1="http://schemas.microsoft.com/office/drawing/2015/9/8/chartex" xmlns:cx2="http://schemas.microsoft.com/office/drawing/2015/10/21/chartex" xmlns:cx3="http://schemas.microsoft.com/office/drawing/2016/5/9/chartex" xmlns:cx4="http://schemas.microsoft.com/office/drawing/2016/5/10/chartex" xmlns:cx5="http://schemas.microsoft.com/office/drawing/2016/5/11/chartex" xmlns:cx6="http://schemas.microsoft.com/office/drawing/2016/5/12/chartex" xmlns:cx7="http://schemas.microsoft.com/office/drawing/2016/5/13/chartex" xmlns:cx8="http://schemas.microsoft.com/office/drawing/2016/5/14/chartex" xmlns:mc="http://schemas.openxmlformats.org/markup-compatibility/2006" xmlns:aink="http://schemas.microsoft.com/office/drawing/2016/ink" xmlns:am3d="http://schemas.microsoft.com/office/drawing/2017/model3d" xmlns:o="urn:schemas-microsoft-com:office:office" xmlns:oel="http://schemas.microsoft.com/office/2019/extlst" xmlns:r="http://schemas.openxmlformats.org/officeDocument/2006/relationships" xmlns:m="http://schemas.openxmlformats.org/officeDocument/2006/math" xmlns:v="urn:schemas-microsoft-com:vml" xmlns:wp14="http://schemas.microsoft.com/office/word/2010/wordprocessingDrawing" xmlns:wp="http://schemas.openxmlformats.org/drawingml/2006/wordprocessingDrawing" xmlns:w10="urn:schemas-microsoft-com:office:word" xmlns:w="http://schemas.openxmlformats.org/wordprocessingml/2006/main" xmlns:w14="http://schemas.microsoft.com/office/word/2010/wordml" xmlns:w15="http://schemas.microsoft.com/office/word/2012/wordml" xmlns:w16cex="http://schemas.microsoft.com/office/word/2018/wordml/cex" xmlns:w16cid="http://schemas.microsoft.com/office/word/2016/wordml/cid" xmlns:w16="http://schemas.microsoft.com/office/word/2018/wordml" xmlns:w16sdtdh="http://schemas.microsoft.com/office/word/2020/wordml/sdtdatahash" xmlns:w16se="http://schemas.microsoft.com/office/word/2015/wordml/symex" xmlns:wpg="http://schemas.microsoft.com/office/word/2010/wordprocessingGroup" xmlns:wpi="http://schemas.microsoft.com/office/word/2010/wordprocessingInk" xmlns:wne="http://schemas.microsoft.com/office/word/2006/wordml" xmlns:wps="http://schemas.microsoft.com/office/word/2010/wordprocessingShape" mc:Ignorable="w14 w15 w16se w16cid w16 w16cex w16sdtdh wp14">
+  <w:p>
+    <w:pPr>
+      <w:pStyle w:val="Header"/>
+    </w:pPr>
+  </w:p>
+</w:hdr>
+</file>
+
+<file path=word/header2.xml><?xml version="1.0" encoding="utf-8"?>
+<w:hdr xmlns:wpc="http://schemas.microsoft.com/office/word/2010/wordprocessingCanvas" xmlns:cx="http://schemas.microsoft.com/office/drawing/2014/chartex" xmlns:cx1="http://schemas.microsoft.com/office/drawing/2015/9/8/chartex" xmlns:cx2="http://schemas.microsoft.com/office/drawing/2015/10/21/chartex" xmlns:cx3="http://schemas.microsoft.com/office/drawing/2016/5/9/chartex" xmlns:cx4="http://schemas.microsoft.com/office/drawing/2016/5/10/chartex" xmlns:cx5="http://schemas.microsoft.com/office/drawing/2016/5/11/chartex" xmlns:cx6="http://schemas.microsoft.com/office/drawing/2016/5/12/chartex" xmlns:cx7="http://schemas.microsoft.com/office/drawing/2016/5/13/chartex" xmlns:cx8="http://schemas.microsoft.com/office/drawing/2016/5/14/chartex" xmlns:mc="http://schemas.openxmlformats.org/markup-compatibility/2006" xmlns:aink="http://schemas.microsoft.com/office/drawing/2016/ink" xmlns:am3d="http://schemas.microsoft.com/office/drawing/2017/model3d" xmlns:o="urn:schemas-microsoft-com:office:office" xmlns:oel="http://schemas.microsoft.com/office/2019/extlst" xmlns:r="http://schemas.openxmlformats.org/officeDocument/2006/relationships" xmlns:m="http://schemas.openxmlformats.org/officeDocument/2006/math" xmlns:v="urn:schemas-microsoft-com:vml" xmlns:wp14="http://schemas.microsoft.com/office/word/2010/wordprocessingDrawing" xmlns:wp="http://schemas.openxmlformats.org/drawingml/2006/wordprocessingDrawing" xmlns:w10="urn:schemas-microsoft-com:office:word" xmlns:w="http://schemas.openxmlformats.org/wordprocessingml/2006/main" xmlns:w14="http://schemas.microsoft.com/office/word/2010/wordml" xmlns:w15="http://schemas.microsoft.com/office/word/2012/wordml" xmlns:w16cex="http://schemas.microsoft.com/office/word/2018/wordml/cex" xmlns:w16cid="http://schemas.microsoft.com/office/word/2016/wordml/cid" xmlns:w16="http://schemas.microsoft.com/office/word/2018/wordml" xmlns:w16sdtdh="http://schemas.microsoft.com/office/word/2020/wordml/sdtdatahash" xmlns:w16se="http://schemas.microsoft.com/office/word/2015/wordml/symex" xmlns:wpg="http://schemas.microsoft.com/office/word/2010/wordprocessingGroup" xmlns:wpi="http://schemas.microsoft.com/office/word/2010/wordprocessingInk" xmlns:wne="http://schemas.microsoft.com/office/word/2006/wordml" xmlns:wps="http://schemas.microsoft.com/office/word/2010/wordprocessingShape" mc:Ignorable="w14 w15 w16se w16cid w16 w16cex w16sdtdh wp14">
+  <w:p>
+    <w:pPr>
+      <w:pStyle w:val="Header"/>
+    </w:pPr>
+  </w:p>
+</w:hdr>
+</file>
+
+<file path=word/header3.xml><?xml version="1.0" encoding="utf-8"?>
+<w:hdr xmlns:wpc="http://schemas.microsoft.com/office/word/2010/wordprocessingCanvas" xmlns:cx="http://schemas.microsoft.com/office/drawing/2014/chartex" xmlns:cx1="http://schemas.microsoft.com/office/drawing/2015/9/8/chartex" xmlns:cx2="http://schemas.microsoft.com/office/drawing/2015/10/21/chartex" xmlns:cx3="http://schemas.microsoft.com/office/drawing/2016/5/9/chartex" xmlns:cx4="http://schemas.microsoft.com/office/drawing/2016/5/10/chartex" xmlns:cx5="http://schemas.microsoft.com/office/drawing/2016/5/11/chartex" xmlns:cx6="http://schemas.microsoft.com/office/drawing/2016/5/12/chartex" xmlns:cx7="http://schemas.microsoft.com/office/drawing/2016/5/13/chartex" xmlns:cx8="http://schemas.microsoft.com/office/drawing/2016/5/14/chartex" xmlns:mc="http://schemas.openxmlformats.org/markup-compatibility/2006" xmlns:aink="http://schemas.microsoft.com/office/drawing/2016/ink" xmlns:am3d="http://schemas.microsoft.com/office/drawing/2017/model3d" xmlns:o="urn:schemas-microsoft-com:office:office" xmlns:oel="http://schemas.microsoft.com/office/2019/extlst" xmlns:r="http://schemas.openxmlformats.org/officeDocument/2006/relationships" xmlns:m="http://schemas.openxmlformats.org/officeDocument/2006/math" xmlns:v="urn:schemas-microsoft-com:vml" xmlns:wp14="http://schemas.microsoft.com/office/word/2010/wordprocessingDrawing" xmlns:wp="http://schemas.openxmlformats.org/drawingml/2006/wordprocessingDrawing" xmlns:w10="urn:schemas-microsoft-com:office:word" xmlns:w="http://schemas.openxmlformats.org/wordprocessingml/2006/main" xmlns:w14="http://schemas.microsoft.com/office/word/2010/wordml" xmlns:w15="http://schemas.microsoft.com/office/word/2012/wordml" xmlns:w16cex="http://schemas.microsoft.com/office/word/2018/wordml/cex" xmlns:w16cid="http://schemas.microsoft.com/office/word/2016/wordml/cid" xmlns:w16="http://schemas.microsoft.com/office/word/2018/wordml" xmlns:w16sdtdh="http://schemas.microsoft.com/office/word/2020/wordml/sdtdatahash" xmlns:w16se="http://schemas.microsoft.com/office/word/2015/wordml/symex" xmlns:wpg="http://schemas.microsoft.com/office/word/2010/wordprocessingGroup" xmlns:wpi="http://schemas.microsoft.com/office/word/2010/wordprocessingInk" xmlns:wne="http://schemas.microsoft.com/office/word/2006/wordml" xmlns:wps="http://schemas.microsoft.com/office/word/2010/wordprocessingShape" mc:Ignorable="w14 w15 w16se w16cid w16 w16cex w16sdtdh wp14">
+  <w:p>
+    <w:pPr>
+      <w:pStyle w:val="Header"/>
+    </w:pPr>
+  </w:p>
+</w:hdr>
+</file>
+
 <file path=word/numbering.xml><?xml version="1.0" encoding="utf-8"?>
-<w:numbering xmlns:wpc="http://schemas.microsoft.com/office/word/2010/wordprocessingCanvas" xmlns:cx="http://schemas.microsoft.com/office/drawing/2014/chartex" xmlns:cx1="http://schemas.microsoft.com/office/drawing/2015/9/8/chartex" xmlns:cx2="http://schemas.microsoft.com/office/drawing/2015/10/21/chartex" xmlns:cx3="http://schemas.microsoft.com/office/drawing/2016/5/9/chartex" xmlns:cx4="http://schemas.microsoft.com/office/drawing/2016/5/10/chartex" xmlns:cx5="http://schemas.microsoft.com/office/drawing/2016/5/11/chartex" xmlns:cx6="http://schemas.microsoft.com/office/drawing/2016/5/12/chartex" xmlns:cx7="http://schemas.microsoft.com/office/drawing/2016/5/13/chartex" xmlns:cx8="http://schemas.microsoft.com/office/drawing/2016/5/14/chartex" xmlns:mc="http://schemas.openxmlformats.org/markup-compatibility/2006" xmlns:aink="http://schemas.microsoft.com/office/drawing/2016/ink" xmlns:am3d="http://schemas.microsoft.com/office/drawing/2017/model3d" xmlns:o="urn:schemas-microsoft-com:office:office" xmlns:r="http://schemas.openxmlformats.org/officeDocument/2006/relationships" xmlns:m="http://schemas.openxmlformats.org/officeDocument/2006/math" xmlns:v="urn:schemas-microsoft-com:vml" xmlns:wp14="http://schemas.microsoft.com/office/word/2010/wordprocessingDrawing" xmlns:wp="http://schemas.openxmlformats.org/drawingml/2006/wordprocessingDrawing" xmlns:w10="urn:schemas-microsoft-com:office:word" xmlns:w="http://schemas.openxmlformats.org/wordprocessingml/2006/main" xmlns:w14="http://schemas.microsoft.com/office/word/2010/wordml" xmlns:w15="http://schemas.microsoft.com/office/word/2012/wordml" xmlns:w16cid="http://schemas.microsoft.com/office/word/2016/wordml/cid" xmlns:w16se="http://schemas.microsoft.com/office/word/2015/wordml/symex" xmlns:wpg="http://schemas.microsoft.com/office/word/2010/wordprocessingGroup" xmlns:wpi="http://schemas.microsoft.com/office/word/2010/wordprocessingInk" xmlns:wne="http://schemas.microsoft.com/office/word/2006/wordml" xmlns:wps="http://schemas.microsoft.com/office/word/2010/wordprocessingShape" mc:Ignorable="w14 w15 w16se w16cid wp14">
+<w:numbering xmlns:wpc="http://schemas.microsoft.com/office/word/2010/wordprocessingCanvas" xmlns:cx="http://schemas.microsoft.com/office/drawing/2014/chartex" xmlns:cx1="http://schemas.microsoft.com/office/drawing/2015/9/8/chartex" xmlns:cx2="http://schemas.microsoft.com/office/drawing/2015/10/21/chartex" xmlns:cx3="http://schemas.microsoft.com/office/drawing/2016/5/9/chartex" xmlns:cx4="http://schemas.microsoft.com/office/drawing/2016/5/10/chartex" xmlns:cx5="http://schemas.microsoft.com/office/drawing/2016/5/11/chartex" xmlns:cx6="http://schemas.microsoft.com/office/drawing/2016/5/12/chartex" xmlns:cx7="http://schemas.microsoft.com/office/drawing/2016/5/13/chartex" xmlns:cx8="http://schemas.microsoft.com/office/drawing/2016/5/14/chartex" xmlns:mc="http://schemas.openxmlformats.org/markup-compatibility/2006" xmlns:aink="http://schemas.microsoft.com/office/drawing/2016/ink" xmlns:am3d="http://schemas.microsoft.com/office/drawing/2017/model3d" xmlns:o="urn:schemas-microsoft-com:office:office" xmlns:oel="http://schemas.microsoft.com/office/2019/extlst" xmlns:r="http://schemas.openxmlformats.org/officeDocument/2006/relationships" xmlns:m="http://schemas.openxmlformats.org/officeDocument/2006/math" xmlns:v="urn:schemas-microsoft-com:vml" xmlns:wp14="http://schemas.microsoft.com/office/word/2010/wordprocessingDrawing" xmlns:wp="http://schemas.openxmlformats.org/drawingml/2006/wordprocessingDrawing" xmlns:w10="urn:schemas-microsoft-com:office:word" xmlns:w="http://schemas.openxmlformats.org/wordprocessingml/2006/main" xmlns:w14="http://schemas.microsoft.com/office/word/2010/wordml" xmlns:w15="http://schemas.microsoft.com/office/word/2012/wordml" xmlns:w16cex="http://schemas.microsoft.com/office/word/2018/wordml/cex" xmlns:w16cid="http://schemas.microsoft.com/office/word/2016/wordml/cid" xmlns:w16="http://schemas.microsoft.com/office/word/2018/wordml" xmlns:w16sdtdh="http://schemas.microsoft.com/office/word/2020/wordml/sdtdatahash" xmlns:w16se="http://schemas.microsoft.com/office/word/2015/wordml/symex" xmlns:wpg="http://schemas.microsoft.com/office/word/2010/wordprocessingGroup" xmlns:wpi="http://schemas.microsoft.com/office/word/2010/wordprocessingInk" xmlns:wne="http://schemas.microsoft.com/office/word/2006/wordml" xmlns:wps="http://schemas.microsoft.com/office/word/2010/wordprocessingShape" mc:Ignorable="w14 w15 w16se w16cid w16 w16cex w16sdtdh wp14">
   <w:abstractNum w:abstractNumId="0" w15:restartNumberingAfterBreak="0">
     <w:nsid w:val="2AE269F8"/>
     <w:multiLevelType w:val="multilevel"/>
@@ -1414,35 +1431,35 @@
       </w:rPr>
     </w:lvl>
   </w:abstractNum>
-  <w:num w:numId="1">
+  <w:num w:numId="1" w16cid:durableId="1588270401">
     <w:abstractNumId w:val="3"/>
   </w:num>
-  <w:num w:numId="2">
+  <w:num w:numId="2" w16cid:durableId="1077938444">
     <w:abstractNumId w:val="7"/>
   </w:num>
-  <w:num w:numId="3">
+  <w:num w:numId="3" w16cid:durableId="1344671075">
     <w:abstractNumId w:val="0"/>
   </w:num>
-  <w:num w:numId="4">
+  <w:num w:numId="4" w16cid:durableId="1200238768">
     <w:abstractNumId w:val="2"/>
   </w:num>
-  <w:num w:numId="5">
+  <w:num w:numId="5" w16cid:durableId="1682589801">
     <w:abstractNumId w:val="6"/>
   </w:num>
-  <w:num w:numId="6">
+  <w:num w:numId="6" w16cid:durableId="1842157517">
     <w:abstractNumId w:val="1"/>
   </w:num>
-  <w:num w:numId="7">
+  <w:num w:numId="7" w16cid:durableId="1031759764">
     <w:abstractNumId w:val="4"/>
   </w:num>
-  <w:num w:numId="8">
+  <w:num w:numId="8" w16cid:durableId="1542981580">
     <w:abstractNumId w:val="5"/>
   </w:num>
 </w:numbering>
 </file>
 
 <file path=word/styles.xml><?xml version="1.0" encoding="utf-8"?>
-<w:styles xmlns:mc="http://schemas.openxmlformats.org/markup-compatibility/2006" xmlns:r="http://schemas.openxmlformats.org/officeDocument/2006/relationships" xmlns:w="http://schemas.openxmlformats.org/wordprocessingml/2006/main" xmlns:w14="http://schemas.microsoft.com/office/word/2010/wordml" xmlns:w15="http://schemas.microsoft.com/office/word/2012/wordml" xmlns:w16cid="http://schemas.microsoft.com/office/word/2016/wordml/cid" xmlns:w16se="http://schemas.microsoft.com/office/word/2015/wordml/symex" mc:Ignorable="w14 w15 w16se w16cid">
+<w:styles xmlns:mc="http://schemas.openxmlformats.org/markup-compatibility/2006" xmlns:r="http://schemas.openxmlformats.org/officeDocument/2006/relationships" xmlns:w="http://schemas.openxmlformats.org/wordprocessingml/2006/main" xmlns:w14="http://schemas.microsoft.com/office/word/2010/wordml" xmlns:w15="http://schemas.microsoft.com/office/word/2012/wordml" xmlns:w16cex="http://schemas.microsoft.com/office/word/2018/wordml/cex" xmlns:w16cid="http://schemas.microsoft.com/office/word/2016/wordml/cid" xmlns:w16="http://schemas.microsoft.com/office/word/2018/wordml" xmlns:w16sdtdh="http://schemas.microsoft.com/office/word/2020/wordml/sdtdatahash" xmlns:w16se="http://schemas.microsoft.com/office/word/2015/wordml/symex" mc:Ignorable="w14 w15 w16se w16cid w16 w16cex w16sdtdh">
   <w:docDefaults>
     <w:rPrDefault>
       <w:rPr>
@@ -1453,7 +1470,7 @@
     </w:rPrDefault>
     <w:pPrDefault/>
   </w:docDefaults>
-  <w:latentStyles w:defLockedState="0" w:defUIPriority="99" w:defSemiHidden="0" w:defUnhideWhenUsed="0" w:defQFormat="0" w:count="375">
+  <w:latentStyles w:defLockedState="0" w:defUIPriority="99" w:defSemiHidden="0" w:defUnhideWhenUsed="0" w:defQFormat="0" w:count="376">
     <w:lsdException w:name="Normal" w:uiPriority="0" w:qFormat="1"/>
     <w:lsdException w:name="heading 1" w:uiPriority="9" w:qFormat="1"/>
     <w:lsdException w:name="heading 2" w:semiHidden="1" w:uiPriority="9" w:unhideWhenUsed="1" w:qFormat="1"/>
@@ -1829,6 +1846,7 @@
     <w:lsdException w:name="Smart Hyperlink" w:semiHidden="1" w:unhideWhenUsed="1"/>
     <w:lsdException w:name="Hashtag" w:semiHidden="1" w:unhideWhenUsed="1"/>
     <w:lsdException w:name="Unresolved Mention" w:semiHidden="1" w:unhideWhenUsed="1"/>
+    <w:lsdException w:name="Smart Link" w:semiHidden="1" w:unhideWhenUsed="1"/>
   </w:latentStyles>
   <w:style w:type="paragraph" w:default="1" w:styleId="Normal">
     <w:name w:val="Normal"/>
@@ -2729,6 +2747,29 @@
         <w:insideV w:val="single" w:sz="4" w:space="0" w:color="auto"/>
       </w:tblBorders>
     </w:tblPr>
+  </w:style>
+  <w:style w:type="character" w:styleId="Hyperlink">
+    <w:name w:val="Hyperlink"/>
+    <w:basedOn w:val="DefaultParagraphFont"/>
+    <w:uiPriority w:val="99"/>
+    <w:unhideWhenUsed/>
+    <w:rsid w:val="00927A33"/>
+    <w:rPr>
+      <w:color w:val="F49100" w:themeColor="hyperlink"/>
+      <w:u w:val="single"/>
+    </w:rPr>
+  </w:style>
+  <w:style w:type="character" w:styleId="UnresolvedMention">
+    <w:name w:val="Unresolved Mention"/>
+    <w:basedOn w:val="DefaultParagraphFont"/>
+    <w:uiPriority w:val="99"/>
+    <w:semiHidden/>
+    <w:unhideWhenUsed/>
+    <w:rsid w:val="00927A33"/>
+    <w:rPr>
+      <w:color w:val="605E5C"/>
+      <w:shd w:val="clear" w:color="auto" w:fill="E1DFDD"/>
+    </w:rPr>
   </w:style>
 </w:styles>
 </file>

</xml_diff>